<commit_message>
Grafiken und Elemente eingefügt
Doppelte Grafiken aufgeräumt;
Weitere Elemente eingefügt
</commit_message>
<xml_diff>
--- a/Dokumentation/Grobkonzept Spielobjekte.docx
+++ b/Dokumentation/Grobkonzept Spielobjekte.docx
@@ -5626,10 +5626,7 @@
         <w:t>obj_chandalier</w:t>
       </w:r>
       <w:r>
-        <w:t>)</w:t>
-      </w:r>
-      <w:r>
-        <w:t>.</w:t>
+        <w:t>).</w:t>
       </w:r>
     </w:p>
     <w:p>
@@ -6314,10 +6311,7 @@
               <w:pStyle w:val="TBStandardtext"/>
             </w:pPr>
             <w:r>
-              <w:t>obj_player</w:t>
-            </w:r>
-            <w:r>
-              <w:t>, obj_key</w:t>
+              <w:t>obj_player, obj_key</w:t>
             </w:r>
           </w:p>
         </w:tc>
@@ -6441,10 +6435,7 @@
               <w:pStyle w:val="TBStandardtext"/>
             </w:pPr>
             <w:r>
-              <w:t>obj_</w:t>
-            </w:r>
-            <w:r>
-              <w:t>key</w:t>
+              <w:t>obj_key</w:t>
             </w:r>
           </w:p>
         </w:tc>
@@ -6673,10 +6664,7 @@
               <w:pStyle w:val="TBStandardtext"/>
             </w:pPr>
             <w:r>
-              <w:t xml:space="preserve">obj_player, </w:t>
-            </w:r>
-            <w:r>
-              <w:t>obj_door</w:t>
+              <w:t>obj_player, obj_door</w:t>
             </w:r>
           </w:p>
         </w:tc>
@@ -6738,13 +6726,13 @@
     </w:p>
     <w:p>
       <w:pPr>
-        <w:rPr>
-          <w:rFonts w:ascii="Tahoma" w:eastAsiaTheme="majorEastAsia" w:hAnsi="Tahoma" w:cstheme="majorBidi"/>
-          <w:b/>
-          <w:color w:val="000000" w:themeColor="text1"/>
-          <w:szCs w:val="24"/>
-        </w:rPr>
-      </w:pPr>
+        <w:pStyle w:val="TBSubsubberschrift"/>
+      </w:pPr>
+      <w:r>
+        <w:t>Schloss &lt;TODO&gt;</w:t>
+      </w:r>
+      <w:bookmarkStart w:id="19" w:name="_GoBack"/>
+      <w:bookmarkEnd w:id="19"/>
       <w:r>
         <w:br w:type="page"/>
       </w:r>
@@ -6753,12 +6741,12 @@
       <w:pPr>
         <w:pStyle w:val="TBSubsubberschrift"/>
       </w:pPr>
-      <w:bookmarkStart w:id="19" w:name="_Toc435525050"/>
+      <w:bookmarkStart w:id="20" w:name="_Toc435525050"/>
       <w:r>
         <w:lastRenderedPageBreak/>
         <w:t>Schalter</w:t>
       </w:r>
-      <w:bookmarkEnd w:id="19"/>
+      <w:bookmarkEnd w:id="20"/>
     </w:p>
     <w:tbl>
       <w:tblPr>
@@ -6816,10 +6804,7 @@
               <w:pStyle w:val="TBStandardtext"/>
             </w:pPr>
             <w:r>
-              <w:t>obj_</w:t>
-            </w:r>
-            <w:r>
-              <w:t>switch</w:t>
+              <w:t>obj_switch</w:t>
             </w:r>
           </w:p>
         </w:tc>
@@ -7042,10 +7027,7 @@
               <w:pStyle w:val="TBStandardtext"/>
             </w:pPr>
             <w:r>
-              <w:t xml:space="preserve">obj_player, </w:t>
-            </w:r>
-            <w:r>
-              <w:t>obj_bookcase, obj_gridDoor</w:t>
+              <w:t>obj_player, obj_bookcase, obj_gridDoor</w:t>
             </w:r>
             <w:r>
               <w:t>, obj_flyingBook</w:t>
@@ -7121,11 +7103,11 @@
       <w:pPr>
         <w:pStyle w:val="TBSubsubberschrift"/>
       </w:pPr>
-      <w:bookmarkStart w:id="20" w:name="_Toc435525051"/>
+      <w:bookmarkStart w:id="21" w:name="_Toc435525051"/>
       <w:r>
         <w:t>Gittertor</w:t>
       </w:r>
-      <w:bookmarkEnd w:id="20"/>
+      <w:bookmarkEnd w:id="21"/>
     </w:p>
     <w:tbl>
       <w:tblPr>
@@ -7183,10 +7165,7 @@
               <w:pStyle w:val="TBStandardtext"/>
             </w:pPr>
             <w:r>
-              <w:t>obj_</w:t>
-            </w:r>
-            <w:r>
-              <w:t>gridDoor</w:t>
+              <w:t>obj_gridDoor</w:t>
             </w:r>
           </w:p>
         </w:tc>
@@ -7474,11 +7453,11 @@
       <w:pPr>
         <w:pStyle w:val="TBSubsubberschrift"/>
       </w:pPr>
-      <w:bookmarkStart w:id="21" w:name="_Toc435525052"/>
+      <w:bookmarkStart w:id="22" w:name="_Toc435525052"/>
       <w:r>
         <w:t>Fliegendes Buch</w:t>
       </w:r>
-      <w:bookmarkEnd w:id="21"/>
+      <w:bookmarkEnd w:id="22"/>
     </w:p>
     <w:tbl>
       <w:tblPr>
@@ -7536,10 +7515,7 @@
               <w:pStyle w:val="TBStandardtext"/>
             </w:pPr>
             <w:r>
-              <w:t>obj_</w:t>
-            </w:r>
-            <w:r>
-              <w:t>flyingBook</w:t>
+              <w:t>obj_flyingBook</w:t>
             </w:r>
           </w:p>
         </w:tc>
@@ -7762,10 +7738,7 @@
               <w:pStyle w:val="TBStandardtext"/>
             </w:pPr>
             <w:r>
-              <w:t>obj_player</w:t>
-            </w:r>
-            <w:r>
-              <w:t>, obj_switch</w:t>
+              <w:t>obj_player, obj_switch</w:t>
             </w:r>
           </w:p>
         </w:tc>
@@ -7840,12 +7813,12 @@
       <w:pPr>
         <w:pStyle w:val="TBSubsubberschrift"/>
       </w:pPr>
-      <w:bookmarkStart w:id="22" w:name="_Toc435525053"/>
+      <w:bookmarkStart w:id="23" w:name="_Toc435525053"/>
       <w:r>
         <w:lastRenderedPageBreak/>
         <w:t>Stacheln</w:t>
       </w:r>
-      <w:bookmarkEnd w:id="22"/>
+      <w:bookmarkEnd w:id="23"/>
     </w:p>
     <w:tbl>
       <w:tblPr>
@@ -7903,10 +7876,7 @@
               <w:pStyle w:val="TBStandardtext"/>
             </w:pPr>
             <w:r>
-              <w:t>obj_</w:t>
-            </w:r>
-            <w:r>
-              <w:t>spikes</w:t>
+              <w:t>obj_spikes</w:t>
             </w:r>
           </w:p>
         </w:tc>
@@ -8197,11 +8167,11 @@
       <w:pPr>
         <w:pStyle w:val="TBSubsubberschrift"/>
       </w:pPr>
-      <w:bookmarkStart w:id="23" w:name="_Toc435525054"/>
+      <w:bookmarkStart w:id="24" w:name="_Toc435525054"/>
       <w:r>
         <w:t>Leiter</w:t>
       </w:r>
-      <w:bookmarkEnd w:id="23"/>
+      <w:bookmarkEnd w:id="24"/>
     </w:p>
     <w:tbl>
       <w:tblPr>
@@ -8259,10 +8229,7 @@
               <w:pStyle w:val="TBStandardtext"/>
             </w:pPr>
             <w:r>
-              <w:t>obj_</w:t>
-            </w:r>
-            <w:r>
-              <w:t>ladder</w:t>
+              <w:t>obj_ladder</w:t>
             </w:r>
           </w:p>
         </w:tc>
@@ -8547,14 +8514,14 @@
       <w:pPr>
         <w:pStyle w:val="TBSubsubberschrift"/>
       </w:pPr>
-      <w:bookmarkStart w:id="24" w:name="_Toc435525055"/>
+      <w:bookmarkStart w:id="25" w:name="_Toc435525055"/>
       <w:r>
         <w:t>Spielstart Menü</w:t>
       </w:r>
       <w:r>
         <w:t xml:space="preserve"> &lt;TODO&gt;</w:t>
       </w:r>
-      <w:bookmarkEnd w:id="24"/>
+      <w:bookmarkEnd w:id="25"/>
     </w:p>
     <w:p>
       <w:pPr>
@@ -8565,87 +8532,85 @@
       <w:pPr>
         <w:pStyle w:val="TBSubsubberschrift"/>
       </w:pPr>
-      <w:bookmarkStart w:id="25" w:name="_Toc435525056"/>
+      <w:bookmarkStart w:id="26" w:name="_Toc435525056"/>
       <w:r>
         <w:t>Laden Menü</w:t>
       </w:r>
       <w:r>
         <w:t xml:space="preserve"> &lt;TODO&gt;</w:t>
       </w:r>
-      <w:bookmarkEnd w:id="25"/>
+      <w:bookmarkEnd w:id="26"/>
     </w:p>
     <w:p>
       <w:pPr>
         <w:pStyle w:val="TBSubsubberschrift"/>
       </w:pPr>
-      <w:bookmarkStart w:id="26" w:name="_Toc435525057"/>
+      <w:bookmarkStart w:id="27" w:name="_Toc435525057"/>
       <w:r>
         <w:t>Einloggen – Registrieren Menü</w:t>
       </w:r>
       <w:r>
         <w:t xml:space="preserve"> &lt;TODO&gt;</w:t>
       </w:r>
-      <w:bookmarkEnd w:id="26"/>
+      <w:bookmarkEnd w:id="27"/>
     </w:p>
     <w:p>
       <w:pPr>
         <w:pStyle w:val="TBSubberschrift"/>
       </w:pPr>
-      <w:bookmarkStart w:id="27" w:name="_Toc435525058"/>
+      <w:bookmarkStart w:id="28" w:name="_Toc435525058"/>
       <w:r>
         <w:t>Nicht sichtbare Objekte</w:t>
       </w:r>
       <w:r>
         <w:t xml:space="preserve"> &lt;TODO&gt;</w:t>
       </w:r>
-      <w:bookmarkEnd w:id="27"/>
+      <w:bookmarkEnd w:id="28"/>
     </w:p>
     <w:p>
       <w:pPr>
         <w:pStyle w:val="TBSubsubberschrift"/>
       </w:pPr>
-      <w:bookmarkStart w:id="28" w:name="_Toc435525059"/>
+      <w:bookmarkStart w:id="29" w:name="_Toc435525059"/>
       <w:r>
         <w:t>Lichtquelle</w:t>
       </w:r>
-      <w:bookmarkEnd w:id="28"/>
+      <w:bookmarkEnd w:id="29"/>
     </w:p>
     <w:p>
       <w:pPr>
         <w:pStyle w:val="TBSubsubberschrift"/>
       </w:pPr>
-      <w:bookmarkStart w:id="29" w:name="_Toc435525060"/>
+      <w:bookmarkStart w:id="30" w:name="_Toc435525060"/>
       <w:r>
         <w:t>Textfeld</w:t>
       </w:r>
-      <w:bookmarkEnd w:id="29"/>
+      <w:bookmarkEnd w:id="30"/>
     </w:p>
     <w:p>
       <w:pPr>
         <w:pStyle w:val="TBSubberschrift"/>
       </w:pPr>
-      <w:bookmarkStart w:id="30" w:name="_Toc435525061"/>
+      <w:bookmarkStart w:id="31" w:name="_Toc435525061"/>
       <w:r>
         <w:t>Spieler</w:t>
       </w:r>
       <w:r>
         <w:t xml:space="preserve"> &lt;TODO&gt;</w:t>
       </w:r>
-      <w:bookmarkEnd w:id="30"/>
+      <w:bookmarkEnd w:id="31"/>
     </w:p>
     <w:p>
       <w:pPr>
         <w:pStyle w:val="TBSubberschrift"/>
       </w:pPr>
-      <w:bookmarkStart w:id="31" w:name="_Toc435525062"/>
+      <w:bookmarkStart w:id="32" w:name="_Toc435525062"/>
       <w:r>
         <w:t>Gegner</w:t>
       </w:r>
       <w:r>
         <w:t xml:space="preserve"> &lt;TODO&gt;</w:t>
       </w:r>
-      <w:bookmarkStart w:id="32" w:name="_GoBack"/>
-      <w:bookmarkEnd w:id="31"/>
       <w:bookmarkEnd w:id="32"/>
     </w:p>
     <w:sectPr>
@@ -8726,7 +8691,7 @@
           <w:rPr>
             <w:noProof/>
           </w:rPr>
-          <w:t>4</w:t>
+          <w:t>8</w:t>
         </w:r>
         <w:r>
           <w:fldChar w:fldCharType="end"/>
@@ -10854,7 +10819,7 @@
 </file>
 
 <file path=customXml/itemProps1.xml><?xml version="1.0" encoding="utf-8"?>
-<ds:datastoreItem xmlns:ds="http://schemas.openxmlformats.org/officeDocument/2006/customXml" ds:itemID="{AF9672A7-8497-4AAE-8722-E78591B120AA}">
+<ds:datastoreItem xmlns:ds="http://schemas.openxmlformats.org/officeDocument/2006/customXml" ds:itemID="{8C9FBA1B-769E-4323-A1D1-1DDB38D9BD5B}">
   <ds:schemaRefs>
     <ds:schemaRef ds:uri="http://schemas.openxmlformats.org/officeDocument/2006/bibliography"/>
   </ds:schemaRefs>

</xml_diff>